<commit_message>
Updated with Headers for major sections
</commit_message>
<xml_diff>
--- a/Product Vision/Together Dating Proposal.docx
+++ b/Product Vision/Together Dating Proposal.docx
@@ -29,6 +29,7 @@
     <w:p>
       <w:pPr>
         <w:pStyle w:val="Heading1"/>
+        <w:jc w:val="center"/>
       </w:pPr>
       <w:r>
         <w:t>Background</w:t>
@@ -39,6 +40,7 @@
     <w:p>
       <w:pPr>
         <w:pStyle w:val="Heading1"/>
+        <w:jc w:val="center"/>
       </w:pPr>
       <w:r>
         <w:t>Project Goal</w:t>
@@ -48,10 +50,29 @@
       </w:r>
     </w:p>
     <w:p/>
+    <w:p>
+      <w:pPr>
+        <w:pStyle w:val="Heading2"/>
+      </w:pPr>
+      <w:r>
+        <w:t>Near Vision</w:t>
+      </w:r>
+    </w:p>
+    <w:p/>
+    <w:p>
+      <w:pPr>
+        <w:pStyle w:val="Heading2"/>
+      </w:pPr>
+      <w:r>
+        <w:t>Far Vision</w:t>
+      </w:r>
+    </w:p>
+    <w:p/>
     <w:p/>
     <w:p>
       <w:pPr>
         <w:pStyle w:val="Heading1"/>
+        <w:jc w:val="center"/>
       </w:pPr>
       <w:r>
         <w:t>Features</w:t>
@@ -62,6 +83,7 @@
     <w:p>
       <w:pPr>
         <w:pStyle w:val="Heading1"/>
+        <w:jc w:val="center"/>
       </w:pPr>
       <w:r>
         <w:t>Requirements</w:t>
@@ -72,6 +94,18 @@
     <w:p>
       <w:pPr>
         <w:pStyle w:val="Heading1"/>
+        <w:jc w:val="center"/>
+      </w:pPr>
+      <w:r>
+        <w:t>Process</w:t>
+      </w:r>
+    </w:p>
+    <w:p/>
+    <w:p/>
+    <w:p>
+      <w:pPr>
+        <w:pStyle w:val="Heading1"/>
+        <w:jc w:val="center"/>
       </w:pPr>
       <w:r>
         <w:t>Deliverables</w:t>
@@ -82,6 +116,7 @@
     <w:p>
       <w:pPr>
         <w:pStyle w:val="Heading1"/>
+        <w:jc w:val="center"/>
       </w:pPr>
       <w:r>
         <w:t>Project Associated Links</w:t>
@@ -100,7 +135,14 @@
           <w:rPr>
             <w:rStyle w:val="Hyperlink"/>
           </w:rPr>
-          <w:t>https://teams.microsoft.com/l/team/19%3aV6DyMKXW63C_R6PQbqr31SGztq-NP4OCJEVaw4rFuzg1%40thread.tacv2/conversations?groupId=9a0c3113-70bb-43ad-9407-ab3bb8c468aa&amp;tenantId=45f26ee5-f134-439e-bc93-e6c7e33d61c2</w:t>
+          <w:t>https://teams.microsoft.com/l/team/19%3aV6DyMKXW63C_R6PQbqr31SGztq-</w:t>
+        </w:r>
+        <w:r>
+          <w:rPr>
+            <w:rStyle w:val="Hyperlink"/>
+          </w:rPr>
+          <w:lastRenderedPageBreak/>
+          <w:t>NP4OCJEVaw4rFuzg1%40thread.tacv2/conversations?groupId=9a0c3113-70bb-43ad-9407-ab3bb8c468aa&amp;tenantId=45f26ee5-f134-439e-bc93-e6c7e33d61c2</w:t>
         </w:r>
       </w:hyperlink>
       <w:r>
@@ -290,6 +332,7 @@
     <w:lsdException w:name="HTML Sample" w:semiHidden="1" w:unhideWhenUsed="1"/>
     <w:lsdException w:name="HTML Typewriter" w:semiHidden="1" w:unhideWhenUsed="1"/>
     <w:lsdException w:name="HTML Variable" w:semiHidden="1" w:unhideWhenUsed="1"/>
+    <w:lsdException w:name="Normal Table" w:semiHidden="1" w:unhideWhenUsed="1"/>
     <w:lsdException w:name="annotation subject" w:semiHidden="1" w:unhideWhenUsed="1"/>
     <w:lsdException w:name="No List" w:semiHidden="1" w:unhideWhenUsed="1"/>
     <w:lsdException w:name="Outline List 1" w:semiHidden="1" w:unhideWhenUsed="1"/>
@@ -336,8 +379,10 @@
     <w:lsdException w:name="Table Subtle 2" w:semiHidden="1" w:unhideWhenUsed="1"/>
     <w:lsdException w:name="Table Web 1" w:semiHidden="1" w:unhideWhenUsed="1"/>
     <w:lsdException w:name="Table Web 2" w:semiHidden="1" w:unhideWhenUsed="1"/>
+    <w:lsdException w:name="Table Web 3" w:semiHidden="1" w:unhideWhenUsed="1"/>
     <w:lsdException w:name="Balloon Text" w:semiHidden="1" w:unhideWhenUsed="1"/>
     <w:lsdException w:name="Table Grid" w:uiPriority="39"/>
+    <w:lsdException w:name="Table Theme" w:semiHidden="1" w:unhideWhenUsed="1"/>
     <w:lsdException w:name="Placeholder Text" w:semiHidden="1"/>
     <w:lsdException w:name="No Spacing" w:uiPriority="1" w:qFormat="1"/>
     <w:lsdException w:name="Light Shading" w:uiPriority="60"/>
@@ -584,6 +629,29 @@
       <w:szCs w:val="32"/>
     </w:rPr>
   </w:style>
+  <w:style w:type="paragraph" w:styleId="Heading2">
+    <w:name w:val="heading 2"/>
+    <w:basedOn w:val="Normal"/>
+    <w:next w:val="Normal"/>
+    <w:link w:val="Heading2Char"/>
+    <w:uiPriority w:val="9"/>
+    <w:semiHidden/>
+    <w:unhideWhenUsed/>
+    <w:qFormat/>
+    <w:rsid w:val="00227F12"/>
+    <w:pPr>
+      <w:keepNext/>
+      <w:keepLines/>
+      <w:spacing w:before="40" w:after="0"/>
+      <w:outlineLvl w:val="1"/>
+    </w:pPr>
+    <w:rPr>
+      <w:rFonts w:asciiTheme="majorHAnsi" w:eastAsiaTheme="majorEastAsia" w:hAnsiTheme="majorHAnsi" w:cstheme="majorBidi"/>
+      <w:color w:val="2F5496" w:themeColor="accent1" w:themeShade="BF"/>
+      <w:sz w:val="26"/>
+      <w:szCs w:val="26"/>
+    </w:rPr>
+  </w:style>
   <w:style w:type="character" w:default="1" w:styleId="DefaultParagraphFont">
     <w:name w:val="Default Paragraph Font"/>
     <w:uiPriority w:val="1"/>
@@ -645,6 +713,20 @@
     <w:rPr>
       <w:color w:val="605E5C"/>
       <w:shd w:val="clear" w:color="auto" w:fill="E1DFDD"/>
+    </w:rPr>
+  </w:style>
+  <w:style w:type="character" w:customStyle="1" w:styleId="Heading2Char">
+    <w:name w:val="Heading 2 Char"/>
+    <w:basedOn w:val="DefaultParagraphFont"/>
+    <w:link w:val="Heading2"/>
+    <w:uiPriority w:val="9"/>
+    <w:semiHidden/>
+    <w:rsid w:val="00227F12"/>
+    <w:rPr>
+      <w:rFonts w:asciiTheme="majorHAnsi" w:eastAsiaTheme="majorEastAsia" w:hAnsiTheme="majorHAnsi" w:cstheme="majorBidi"/>
+      <w:color w:val="2F5496" w:themeColor="accent1" w:themeShade="BF"/>
+      <w:sz w:val="26"/>
+      <w:szCs w:val="26"/>
     </w:rPr>
   </w:style>
 </w:styles>

</xml_diff>